<commit_message>
pg port bug fixed, semantic similarity modals
</commit_message>
<xml_diff>
--- a/pitches/draft01_ISHI_1pager.docx
+++ b/pitches/draft01_ISHI_1pager.docx
@@ -21,7 +21,11 @@
         <w:t>Karl Grossner (KGEO Research)</w:t>
       </w:r>
       <w:r>
-        <w:br/>
+        <w:t xml:space="preserve">; </w:t>
+      </w:r>
+      <w:bookmarkStart w:id="0" w:name="_GoBack"/>
+      <w:bookmarkEnd w:id="0"/>
+      <w:r>
         <w:t>8 January 2026</w:t>
       </w:r>
     </w:p>
@@ -253,15 +257,15 @@
     </w:p>
     <w:p>
       <w:r>
+        <w:t>Such a service could enhance existing place pages, support discovery and comparison, and be reused across other projects without requiring new editorial workflows or bespoke UI development.</w:t>
+      </w:r>
+    </w:p>
+    <w:p>
+      <w:pPr>
+        <w:pStyle w:val="Heading2"/>
+      </w:pPr>
+      <w:r>
         <w:lastRenderedPageBreak/>
-        <w:t>Such a service could enhance existing place pages, support discovery and comparison, and be reused across other projects without requiring new editorial workflows or bespoke UI development.</w:t>
-      </w:r>
-    </w:p>
-    <w:p>
-      <w:pPr>
-        <w:pStyle w:val="Heading2"/>
-      </w:pPr>
-      <w:r>
         <w:t>Current status</w:t>
       </w:r>
     </w:p>
@@ -387,8 +391,6 @@
       <w:r>
         <w:t xml:space="preserve">necessarily </w:t>
       </w:r>
-      <w:bookmarkStart w:id="0" w:name="_GoBack"/>
-      <w:bookmarkEnd w:id="0"/>
       <w:r>
         <w:t>system coupling.</w:t>
       </w:r>

</xml_diff>